<commit_message>
GoF3: Cambios finales para entrega
</commit_message>
<xml_diff>
--- a/DAGSS_4.docx
+++ b/DAGSS_4.docx
@@ -614,560 +614,8 @@
       </w:r>
     </w:p>
     <w:p>
-      <w:r>
-        <w:br w:type="page"/>
-      </w:r>
-    </w:p>
-    <w:sdt>
-      <w:sdtPr>
-        <w:rPr>
-          <w:rFonts w:ascii="Calibri" w:eastAsia="Calibri" w:hAnsi="Calibri" w:cs="Calibri"/>
-          <w:color w:val="auto"/>
-          <w:sz w:val="22"/>
-          <w:szCs w:val="22"/>
-        </w:rPr>
-        <w:id w:val="1895390014"/>
-        <w:docPartObj>
-          <w:docPartGallery w:val="Table of Contents"/>
-          <w:docPartUnique/>
-        </w:docPartObj>
-      </w:sdtPr>
-      <w:sdtEndPr>
-        <w:rPr>
-          <w:b/>
-          <w:bCs/>
-        </w:rPr>
-      </w:sdtEndPr>
-      <w:sdtContent>
-        <w:p>
-          <w:pPr>
-            <w:pStyle w:val="TtuloTDC"/>
-          </w:pPr>
-          <w:r>
-            <w:t>Índice</w:t>
-          </w:r>
-        </w:p>
-        <w:p>
-          <w:pPr>
-            <w:pStyle w:val="TDC1"/>
-            <w:tabs>
-              <w:tab w:val="right" w:leader="dot" w:pos="8494"/>
-            </w:tabs>
-            <w:rPr>
-              <w:rFonts w:asciiTheme="minorHAnsi" w:eastAsiaTheme="minorEastAsia" w:hAnsiTheme="minorHAnsi" w:cstheme="minorBidi"/>
-              <w:noProof/>
-              <w:lang w:eastAsia="es-ES"/>
-            </w:rPr>
-          </w:pPr>
-          <w:r>
-            <w:fldChar w:fldCharType="begin"/>
-          </w:r>
-          <w:r>
-            <w:instrText xml:space="preserve"> TOC \o "1-3" \h \z \u </w:instrText>
-          </w:r>
-          <w:r>
-            <w:fldChar w:fldCharType="separate"/>
-          </w:r>
-          <w:hyperlink w:anchor="_Toc24028666" w:history="1">
-            <w:r>
-              <w:rPr>
-                <w:rStyle w:val="Hipervnculo"/>
-                <w:noProof/>
-              </w:rPr>
-              <w:t>Ejercicio 1</w:t>
-            </w:r>
-            <w:r>
-              <w:rPr>
-                <w:noProof/>
-                <w:webHidden/>
-              </w:rPr>
-              <w:tab/>
-            </w:r>
-            <w:r>
-              <w:rPr>
-                <w:noProof/>
-                <w:webHidden/>
-              </w:rPr>
-              <w:fldChar w:fldCharType="begin"/>
-            </w:r>
-            <w:r>
-              <w:rPr>
-                <w:noProof/>
-                <w:webHidden/>
-              </w:rPr>
-              <w:instrText xml:space="preserve"> PAGEREF _Toc24028666 \h </w:instrText>
-            </w:r>
-            <w:r>
-              <w:rPr>
-                <w:noProof/>
-                <w:webHidden/>
-              </w:rPr>
-            </w:r>
-            <w:r>
-              <w:rPr>
-                <w:noProof/>
-                <w:webHidden/>
-              </w:rPr>
-              <w:fldChar w:fldCharType="separate"/>
-            </w:r>
-            <w:r>
-              <w:rPr>
-                <w:noProof/>
-                <w:webHidden/>
-              </w:rPr>
-              <w:t>2</w:t>
-            </w:r>
-            <w:r>
-              <w:rPr>
-                <w:noProof/>
-                <w:webHidden/>
-              </w:rPr>
-              <w:fldChar w:fldCharType="end"/>
-            </w:r>
-          </w:hyperlink>
-        </w:p>
-        <w:p>
-          <w:pPr>
-            <w:pStyle w:val="TDC2"/>
-            <w:tabs>
-              <w:tab w:val="right" w:leader="dot" w:pos="8494"/>
-            </w:tabs>
-            <w:rPr>
-              <w:rFonts w:asciiTheme="minorHAnsi" w:eastAsiaTheme="minorEastAsia" w:hAnsiTheme="minorHAnsi" w:cstheme="minorBidi"/>
-              <w:noProof/>
-              <w:lang w:eastAsia="es-ES"/>
-            </w:rPr>
-          </w:pPr>
-          <w:hyperlink w:anchor="_Toc24028667" w:history="1">
-            <w:r>
-              <w:rPr>
-                <w:rStyle w:val="Hipervnculo"/>
-                <w:noProof/>
-              </w:rPr>
-              <w:t>Diagrama de clases</w:t>
-            </w:r>
-            <w:r>
-              <w:rPr>
-                <w:noProof/>
-                <w:webHidden/>
-              </w:rPr>
-              <w:tab/>
-            </w:r>
-            <w:r>
-              <w:rPr>
-                <w:noProof/>
-                <w:webHidden/>
-              </w:rPr>
-              <w:fldChar w:fldCharType="begin"/>
-            </w:r>
-            <w:r>
-              <w:rPr>
-                <w:noProof/>
-                <w:webHidden/>
-              </w:rPr>
-              <w:instrText xml:space="preserve"> PAGEREF _Toc24028667 \h </w:instrText>
-            </w:r>
-            <w:r>
-              <w:rPr>
-                <w:noProof/>
-                <w:webHidden/>
-              </w:rPr>
-            </w:r>
-            <w:r>
-              <w:rPr>
-                <w:noProof/>
-                <w:webHidden/>
-              </w:rPr>
-              <w:fldChar w:fldCharType="separate"/>
-            </w:r>
-            <w:r>
-              <w:rPr>
-                <w:noProof/>
-                <w:webHidden/>
-              </w:rPr>
-              <w:t>2</w:t>
-            </w:r>
-            <w:r>
-              <w:rPr>
-                <w:noProof/>
-                <w:webHidden/>
-              </w:rPr>
-              <w:fldChar w:fldCharType="end"/>
-            </w:r>
-          </w:hyperlink>
-        </w:p>
-        <w:p>
-          <w:pPr>
-            <w:pStyle w:val="TDC2"/>
-            <w:tabs>
-              <w:tab w:val="right" w:leader="dot" w:pos="8494"/>
-            </w:tabs>
-            <w:rPr>
-              <w:rFonts w:asciiTheme="minorHAnsi" w:eastAsiaTheme="minorEastAsia" w:hAnsiTheme="minorHAnsi" w:cstheme="minorBidi"/>
-              <w:noProof/>
-              <w:lang w:eastAsia="es-ES"/>
-            </w:rPr>
-          </w:pPr>
-          <w:hyperlink w:anchor="_Toc24028668" w:history="1">
-            <w:r>
-              <w:rPr>
-                <w:rStyle w:val="Hipervnculo"/>
-                <w:noProof/>
-              </w:rPr>
-              <w:t>Justificación patrones</w:t>
-            </w:r>
-            <w:r>
-              <w:rPr>
-                <w:noProof/>
-                <w:webHidden/>
-              </w:rPr>
-              <w:tab/>
-            </w:r>
-            <w:r>
-              <w:rPr>
-                <w:noProof/>
-                <w:webHidden/>
-              </w:rPr>
-              <w:fldChar w:fldCharType="begin"/>
-            </w:r>
-            <w:r>
-              <w:rPr>
-                <w:noProof/>
-                <w:webHidden/>
-              </w:rPr>
-              <w:instrText xml:space="preserve"> PAGEREF _Toc24028668 \h </w:instrText>
-            </w:r>
-            <w:r>
-              <w:rPr>
-                <w:noProof/>
-                <w:webHidden/>
-              </w:rPr>
-            </w:r>
-            <w:r>
-              <w:rPr>
-                <w:noProof/>
-                <w:webHidden/>
-              </w:rPr>
-              <w:fldChar w:fldCharType="separate"/>
-            </w:r>
-            <w:r>
-              <w:rPr>
-                <w:noProof/>
-                <w:webHidden/>
-              </w:rPr>
-              <w:t>2</w:t>
-            </w:r>
-            <w:r>
-              <w:rPr>
-                <w:noProof/>
-                <w:webHidden/>
-              </w:rPr>
-              <w:fldChar w:fldCharType="end"/>
-            </w:r>
-          </w:hyperlink>
-        </w:p>
-        <w:p>
-          <w:pPr>
-            <w:pStyle w:val="TDC2"/>
-            <w:tabs>
-              <w:tab w:val="right" w:leader="dot" w:pos="8494"/>
-            </w:tabs>
-            <w:rPr>
-              <w:rFonts w:asciiTheme="minorHAnsi" w:eastAsiaTheme="minorEastAsia" w:hAnsiTheme="minorHAnsi" w:cstheme="minorBidi"/>
-              <w:noProof/>
-              <w:lang w:eastAsia="es-ES"/>
-            </w:rPr>
-          </w:pPr>
-          <w:hyperlink w:anchor="_Toc24028669" w:history="1">
-            <w:r>
-              <w:rPr>
-                <w:rStyle w:val="Hipervnculo"/>
-                <w:noProof/>
-                <w:lang w:val="en-US"/>
-              </w:rPr>
-              <w:t>Manual de uso</w:t>
-            </w:r>
-            <w:r>
-              <w:rPr>
-                <w:noProof/>
-                <w:webHidden/>
-              </w:rPr>
-              <w:tab/>
-            </w:r>
-            <w:r>
-              <w:rPr>
-                <w:noProof/>
-                <w:webHidden/>
-              </w:rPr>
-              <w:fldChar w:fldCharType="begin"/>
-            </w:r>
-            <w:r>
-              <w:rPr>
-                <w:noProof/>
-                <w:webHidden/>
-              </w:rPr>
-              <w:instrText xml:space="preserve"> PAGEREF _Toc24028669 \h </w:instrText>
-            </w:r>
-            <w:r>
-              <w:rPr>
-                <w:noProof/>
-                <w:webHidden/>
-              </w:rPr>
-            </w:r>
-            <w:r>
-              <w:rPr>
-                <w:noProof/>
-                <w:webHidden/>
-              </w:rPr>
-              <w:fldChar w:fldCharType="separate"/>
-            </w:r>
-            <w:r>
-              <w:rPr>
-                <w:noProof/>
-                <w:webHidden/>
-              </w:rPr>
-              <w:t>2</w:t>
-            </w:r>
-            <w:r>
-              <w:rPr>
-                <w:noProof/>
-                <w:webHidden/>
-              </w:rPr>
-              <w:fldChar w:fldCharType="end"/>
-            </w:r>
-          </w:hyperlink>
-        </w:p>
-        <w:p>
-          <w:pPr>
-            <w:pStyle w:val="TDC1"/>
-            <w:tabs>
-              <w:tab w:val="right" w:leader="dot" w:pos="8494"/>
-            </w:tabs>
-            <w:rPr>
-              <w:rFonts w:asciiTheme="minorHAnsi" w:eastAsiaTheme="minorEastAsia" w:hAnsiTheme="minorHAnsi" w:cstheme="minorBidi"/>
-              <w:noProof/>
-              <w:lang w:eastAsia="es-ES"/>
-            </w:rPr>
-          </w:pPr>
-          <w:hyperlink w:anchor="_Toc24028670" w:history="1">
-            <w:r>
-              <w:rPr>
-                <w:rStyle w:val="Hipervnculo"/>
-                <w:noProof/>
-              </w:rPr>
-              <w:t>Ejercicio 2</w:t>
-            </w:r>
-            <w:r>
-              <w:rPr>
-                <w:noProof/>
-                <w:webHidden/>
-              </w:rPr>
-              <w:tab/>
-            </w:r>
-            <w:r>
-              <w:rPr>
-                <w:noProof/>
-                <w:webHidden/>
-              </w:rPr>
-              <w:fldChar w:fldCharType="begin"/>
-            </w:r>
-            <w:r>
-              <w:rPr>
-                <w:noProof/>
-                <w:webHidden/>
-              </w:rPr>
-              <w:instrText xml:space="preserve"> PAGEREF _Toc24028670 \h </w:instrText>
-            </w:r>
-            <w:r>
-              <w:rPr>
-                <w:noProof/>
-                <w:webHidden/>
-              </w:rPr>
-            </w:r>
-            <w:r>
-              <w:rPr>
-                <w:noProof/>
-                <w:webHidden/>
-              </w:rPr>
-              <w:fldChar w:fldCharType="separate"/>
-            </w:r>
-            <w:r>
-              <w:rPr>
-                <w:noProof/>
-                <w:webHidden/>
-              </w:rPr>
-              <w:t>2</w:t>
-            </w:r>
-            <w:r>
-              <w:rPr>
-                <w:noProof/>
-                <w:webHidden/>
-              </w:rPr>
-              <w:fldChar w:fldCharType="end"/>
-            </w:r>
-          </w:hyperlink>
-        </w:p>
-        <w:p>
-          <w:pPr>
-            <w:pStyle w:val="TDC2"/>
-            <w:tabs>
-              <w:tab w:val="right" w:leader="dot" w:pos="8494"/>
-            </w:tabs>
-            <w:rPr>
-              <w:rFonts w:asciiTheme="minorHAnsi" w:eastAsiaTheme="minorEastAsia" w:hAnsiTheme="minorHAnsi" w:cstheme="minorBidi"/>
-              <w:noProof/>
-              <w:lang w:eastAsia="es-ES"/>
-            </w:rPr>
-          </w:pPr>
-          <w:hyperlink w:anchor="_Toc24028671" w:history="1">
-            <w:r>
-              <w:rPr>
-                <w:rStyle w:val="Hipervnculo"/>
-                <w:noProof/>
-              </w:rPr>
-              <w:t>Diagrama de clases</w:t>
-            </w:r>
-            <w:r>
-              <w:rPr>
-                <w:noProof/>
-                <w:webHidden/>
-              </w:rPr>
-              <w:tab/>
-            </w:r>
-            <w:r>
-              <w:rPr>
-                <w:noProof/>
-                <w:webHidden/>
-              </w:rPr>
-              <w:fldChar w:fldCharType="begin"/>
-            </w:r>
-            <w:r>
-              <w:rPr>
-                <w:noProof/>
-                <w:webHidden/>
-              </w:rPr>
-              <w:instrText xml:space="preserve"> PAGEREF _Toc24028671 \h </w:instrText>
-            </w:r>
-            <w:r>
-              <w:rPr>
-                <w:noProof/>
-                <w:webHidden/>
-              </w:rPr>
-            </w:r>
-            <w:r>
-              <w:rPr>
-                <w:noProof/>
-                <w:webHidden/>
-              </w:rPr>
-              <w:fldChar w:fldCharType="separate"/>
-            </w:r>
-            <w:r>
-              <w:rPr>
-                <w:noProof/>
-                <w:webHidden/>
-              </w:rPr>
-              <w:t>2</w:t>
-            </w:r>
-            <w:r>
-              <w:rPr>
-                <w:noProof/>
-                <w:webHidden/>
-              </w:rPr>
-              <w:fldChar w:fldCharType="end"/>
-            </w:r>
-          </w:hyperlink>
-        </w:p>
-        <w:p>
-          <w:pPr>
-            <w:pStyle w:val="TDC2"/>
-            <w:tabs>
-              <w:tab w:val="right" w:leader="dot" w:pos="8494"/>
-            </w:tabs>
-            <w:rPr>
-              <w:rFonts w:asciiTheme="minorHAnsi" w:eastAsiaTheme="minorEastAsia" w:hAnsiTheme="minorHAnsi" w:cstheme="minorBidi"/>
-              <w:noProof/>
-              <w:lang w:eastAsia="es-ES"/>
-            </w:rPr>
-          </w:pPr>
-          <w:hyperlink w:anchor="_Toc24028672" w:history="1">
-            <w:r>
-              <w:rPr>
-                <w:rStyle w:val="Hipervnculo"/>
-                <w:noProof/>
-              </w:rPr>
-              <w:t>Justificación patrones</w:t>
-            </w:r>
-            <w:r>
-              <w:rPr>
-                <w:noProof/>
-                <w:webHidden/>
-              </w:rPr>
-              <w:tab/>
-            </w:r>
-            <w:r>
-              <w:rPr>
-                <w:noProof/>
-                <w:webHidden/>
-              </w:rPr>
-              <w:fldChar w:fldCharType="begin"/>
-            </w:r>
-            <w:r>
-              <w:rPr>
-                <w:noProof/>
-                <w:webHidden/>
-              </w:rPr>
-              <w:instrText xml:space="preserve"> PAGEREF _Toc24028672 \h </w:instrText>
-            </w:r>
-            <w:r>
-              <w:rPr>
-                <w:noProof/>
-                <w:webHidden/>
-              </w:rPr>
-            </w:r>
-            <w:r>
-              <w:rPr>
-                <w:noProof/>
-                <w:webHidden/>
-              </w:rPr>
-              <w:fldChar w:fldCharType="separate"/>
-            </w:r>
-            <w:r>
-              <w:rPr>
-                <w:noProof/>
-                <w:webHidden/>
-              </w:rPr>
-              <w:t>3</w:t>
-            </w:r>
-            <w:r>
-              <w:rPr>
-                <w:noProof/>
-                <w:webHidden/>
-              </w:rPr>
-              <w:fldChar w:fldCharType="end"/>
-            </w:r>
-          </w:hyperlink>
-        </w:p>
-        <w:p>
-          <w:r>
-            <w:rPr>
-              <w:b/>
-              <w:bCs/>
-            </w:rPr>
-            <w:fldChar w:fldCharType="end"/>
-          </w:r>
-        </w:p>
-      </w:sdtContent>
-    </w:sdt>
-    <w:p/>
-    <w:p>
-      <w:pPr>
-        <w:rPr>
-          <w:rFonts w:asciiTheme="majorHAnsi" w:eastAsiaTheme="majorEastAsia" w:hAnsiTheme="majorHAnsi" w:cstheme="majorBidi"/>
-          <w:color w:val="2E74B5" w:themeColor="accent1" w:themeShade="BF"/>
-          <w:sz w:val="32"/>
-          <w:szCs w:val="32"/>
-        </w:rPr>
-      </w:pPr>
+      <w:bookmarkStart w:id="0" w:name="_GoBack"/>
+      <w:bookmarkEnd w:id="0"/>
       <w:r>
         <w:br w:type="page"/>
       </w:r>
@@ -1177,37 +625,34 @@
         <w:pStyle w:val="Ttulo1"/>
         <w:spacing w:after="240"/>
       </w:pPr>
-      <w:bookmarkStart w:id="0" w:name="_Toc24028666"/>
+      <w:bookmarkStart w:id="1" w:name="_Toc24028666"/>
       <w:r>
         <w:lastRenderedPageBreak/>
         <w:t>Ejercicio 1</w:t>
       </w:r>
-      <w:bookmarkEnd w:id="0"/>
+      <w:bookmarkEnd w:id="1"/>
     </w:p>
     <w:p>
       <w:pPr>
         <w:pStyle w:val="Ttulo2"/>
         <w:spacing w:after="240"/>
       </w:pPr>
-      <w:bookmarkStart w:id="1" w:name="_Toc24028667"/>
+      <w:bookmarkStart w:id="2" w:name="_Toc24028667"/>
       <w:r>
         <w:t>Diagrama de clases</w:t>
       </w:r>
-      <w:bookmarkEnd w:id="1"/>
+      <w:bookmarkEnd w:id="2"/>
     </w:p>
     <w:p>
-      <w:pPr>
-        <w:jc w:val="center"/>
-      </w:pPr>
       <w:r>
         <w:rPr>
           <w:noProof/>
         </w:rPr>
         <w:drawing>
-          <wp:inline distT="0" distB="0" distL="0" distR="0" wp14:anchorId="4604980B" wp14:editId="66F8BC37">
-            <wp:extent cx="5387340" cy="1028700"/>
-            <wp:effectExtent l="0" t="0" r="3810" b="0"/>
-            <wp:docPr id="6" name="Imagen 6"/>
+          <wp:inline distT="0" distB="0" distL="0" distR="0" wp14:anchorId="32921AC1" wp14:editId="7E730D3E">
+            <wp:extent cx="5400040" cy="1686560"/>
+            <wp:effectExtent l="0" t="0" r="0" b="8890"/>
+            <wp:docPr id="7" name="Imagen 7"/>
             <wp:cNvGraphicFramePr>
               <a:graphicFrameLocks xmlns:a="http://schemas.openxmlformats.org/drawingml/2006/main" noChangeAspect="1"/>
             </wp:cNvGraphicFramePr>
@@ -1215,10 +660,8 @@
               <a:graphicData uri="http://schemas.openxmlformats.org/drawingml/2006/picture">
                 <pic:pic xmlns:pic="http://schemas.openxmlformats.org/drawingml/2006/picture">
                   <pic:nvPicPr>
-                    <pic:cNvPr id="0" name="Picture 2"/>
-                    <pic:cNvPicPr>
-                      <a:picLocks noChangeAspect="1" noChangeArrowheads="1"/>
-                    </pic:cNvPicPr>
+                    <pic:cNvPr id="7" name="GoF3_1.jpg"/>
+                    <pic:cNvPicPr/>
                   </pic:nvPicPr>
                   <pic:blipFill>
                     <a:blip r:embed="rId11">
@@ -1228,23 +671,18 @@
                         </a:ext>
                       </a:extLst>
                     </a:blip>
-                    <a:srcRect/>
                     <a:stretch>
                       <a:fillRect/>
                     </a:stretch>
                   </pic:blipFill>
-                  <pic:spPr bwMode="auto">
+                  <pic:spPr>
                     <a:xfrm>
                       <a:off x="0" y="0"/>
-                      <a:ext cx="5387340" cy="1028700"/>
+                      <a:ext cx="5400040" cy="1686560"/>
                     </a:xfrm>
                     <a:prstGeom prst="rect">
                       <a:avLst/>
                     </a:prstGeom>
-                    <a:noFill/>
-                    <a:ln>
-                      <a:noFill/>
-                    </a:ln>
                   </pic:spPr>
                 </pic:pic>
               </a:graphicData>
@@ -1257,11 +695,11 @@
       <w:pPr>
         <w:pStyle w:val="Ttulo2"/>
       </w:pPr>
-      <w:bookmarkStart w:id="2" w:name="_Toc24028668"/>
+      <w:bookmarkStart w:id="3" w:name="_Toc24028668"/>
       <w:r>
         <w:t>Justificación patrones</w:t>
       </w:r>
-      <w:bookmarkEnd w:id="2"/>
+      <w:bookmarkEnd w:id="3"/>
     </w:p>
     <w:p>
       <w:pPr>
@@ -1448,7 +886,15 @@
         </w:rPr>
       </w:pPr>
       <w:r>
-        <w:t xml:space="preserve">Aplicamos este patrón en el método “log()” de </w:t>
+        <w:t>Aplicamos este patrón en el método “</w:t>
+      </w:r>
+      <w:proofErr w:type="gramStart"/>
+      <w:r>
+        <w:t>log(</w:t>
+      </w:r>
+      <w:proofErr w:type="gramEnd"/>
+      <w:r>
+        <w:t xml:space="preserve">)” de </w:t>
       </w:r>
       <w:proofErr w:type="spellStart"/>
       <w:r>
@@ -1550,26 +996,16 @@
     </w:p>
     <w:p>
       <w:r>
-        <w:t xml:space="preserve">Este patrón nos permite </w:t>
-      </w:r>
-      <w:r>
-        <w:t>informar de cambios en un objeto (Observables) a otros objetos (</w:t>
-      </w:r>
-      <w:proofErr w:type="spellStart"/>
-      <w:r>
-        <w:t>Observers</w:t>
-      </w:r>
-      <w:proofErr w:type="spellEnd"/>
-      <w:r>
-        <w:t xml:space="preserve">). </w:t>
-      </w:r>
-      <w:bookmarkStart w:id="3" w:name="_GoBack"/>
-      <w:bookmarkEnd w:id="3"/>
-      <w:r>
-        <w:t xml:space="preserve">Esto lo </w:t>
-      </w:r>
-      <w:r>
-        <w:t xml:space="preserve">aplicamos en la clase abstracta </w:t>
+        <w:t>Aplicamos e</w:t>
+      </w:r>
+      <w:r>
+        <w:t xml:space="preserve">ste patrón </w:t>
+      </w:r>
+      <w:r>
+        <w:t>sobre</w:t>
+      </w:r>
+      <w:r>
+        <w:t xml:space="preserve"> la clase abstracta </w:t>
       </w:r>
       <w:proofErr w:type="spellStart"/>
       <w:r>
@@ -1577,20 +1013,43 @@
       </w:r>
       <w:proofErr w:type="spellEnd"/>
       <w:r>
-        <w:t xml:space="preserve"> para poder llevar un seguimiento de las operaciones. Para poder realizar esto, </w:t>
-      </w:r>
-      <w:proofErr w:type="spellStart"/>
-      <w:r>
-        <w:t>Operation</w:t>
-      </w:r>
-      <w:proofErr w:type="spellEnd"/>
-      <w:r>
-        <w:t xml:space="preserve"> implementa la interfaz Observable, de manera que </w:t>
-      </w:r>
-      <w:r>
-        <w:t xml:space="preserve">basta con invocar el método </w:t>
-      </w:r>
-      <w:proofErr w:type="spellStart"/>
+        <w:t xml:space="preserve"> </w:t>
+      </w:r>
+      <w:r>
+        <w:t xml:space="preserve">(que implementa Observable) </w:t>
+      </w:r>
+      <w:r>
+        <w:t xml:space="preserve">para poder </w:t>
+      </w:r>
+      <w:r>
+        <w:t>informar sobre el estado</w:t>
+      </w:r>
+      <w:r>
+        <w:t xml:space="preserve"> de las operaciones</w:t>
+      </w:r>
+      <w:r>
+        <w:t>. B</w:t>
+      </w:r>
+      <w:r>
+        <w:t xml:space="preserve">asta con invocar </w:t>
+      </w:r>
+      <w:r>
+        <w:t>en sus</w:t>
+      </w:r>
+      <w:r>
+        <w:t xml:space="preserve"> subclases </w:t>
+      </w:r>
+      <w:r>
+        <w:t>a</w:t>
+      </w:r>
+      <w:r>
+        <w:t>l método</w:t>
+      </w:r>
+      <w:r>
+        <w:t xml:space="preserve"> </w:t>
+      </w:r>
+      <w:proofErr w:type="spellStart"/>
+      <w:proofErr w:type="gramStart"/>
       <w:r>
         <w:rPr>
           <w:i/>
@@ -1604,42 +1063,79 @@
           <w:i/>
           <w:iCs/>
         </w:rPr>
-        <w:t>()</w:t>
-      </w:r>
-      <w:r>
-        <w:t xml:space="preserve"> cuando se implementan las operaciones.</w:t>
+        <w:t>(</w:t>
+      </w:r>
+      <w:proofErr w:type="spellStart"/>
+      <w:proofErr w:type="gramEnd"/>
+      <w:r>
+        <w:rPr>
+          <w:i/>
+          <w:iCs/>
+        </w:rPr>
+        <w:t>String</w:t>
+      </w:r>
+      <w:proofErr w:type="spellEnd"/>
+      <w:r>
+        <w:rPr>
+          <w:i/>
+          <w:iCs/>
+        </w:rPr>
+        <w:t xml:space="preserve"> porcentaje</w:t>
+      </w:r>
+      <w:r>
+        <w:rPr>
+          <w:i/>
+          <w:iCs/>
+        </w:rPr>
+        <w:t>)</w:t>
+      </w:r>
+      <w:r>
+        <w:rPr>
+          <w:i/>
+          <w:iCs/>
+        </w:rPr>
+        <w:t xml:space="preserve">, </w:t>
+      </w:r>
+      <w:r>
+        <w:t xml:space="preserve">que se encarga de llamar al método </w:t>
+      </w:r>
+      <w:proofErr w:type="spellStart"/>
+      <w:r>
+        <w:rPr>
+          <w:i/>
+          <w:iCs/>
+        </w:rPr>
+        <w:t>update</w:t>
+      </w:r>
+      <w:proofErr w:type="spellEnd"/>
+      <w:r>
+        <w:t xml:space="preserve"> del </w:t>
+      </w:r>
+      <w:proofErr w:type="spellStart"/>
+      <w:r>
+        <w:t>OperationObserver</w:t>
+      </w:r>
+      <w:proofErr w:type="spellEnd"/>
+      <w:r>
+        <w:t xml:space="preserve"> </w:t>
+      </w:r>
+      <w:r>
+        <w:t xml:space="preserve">asociado a esa operación, </w:t>
+      </w:r>
+      <w:r>
+        <w:t xml:space="preserve">el cual muestra </w:t>
+      </w:r>
+      <w:r>
+        <w:t>el estado por consola.</w:t>
       </w:r>
     </w:p>
     <w:p>
       <w:pPr>
         <w:rPr>
-          <w:i/>
-          <w:iCs/>
+          <w:b/>
+          <w:bCs/>
         </w:rPr>
       </w:pPr>
-      <w:r>
-        <w:rPr>
-          <w:i/>
-          <w:iCs/>
-        </w:rPr>
-        <w:t>(</w:t>
-      </w:r>
-      <w:proofErr w:type="spellStart"/>
-      <w:r>
-        <w:rPr>
-          <w:i/>
-          <w:iCs/>
-        </w:rPr>
-        <w:t>Operation</w:t>
-      </w:r>
-      <w:proofErr w:type="spellEnd"/>
-      <w:r>
-        <w:rPr>
-          <w:i/>
-          <w:iCs/>
-        </w:rPr>
-        <w:t>)</w:t>
-      </w:r>
     </w:p>
     <w:p>
       <w:pPr>
@@ -1653,6 +1149,7 @@
           <w:b/>
           <w:bCs/>
         </w:rPr>
+        <w:lastRenderedPageBreak/>
         <w:t xml:space="preserve">Factory </w:t>
       </w:r>
       <w:proofErr w:type="spellStart"/>
@@ -1674,7 +1171,6 @@
     </w:p>
     <w:p>
       <w:r>
-        <w:lastRenderedPageBreak/>
         <w:t xml:space="preserve">La clase </w:t>
       </w:r>
       <w:proofErr w:type="spellStart"/>
@@ -1712,20 +1208,6 @@
       <w:proofErr w:type="spellEnd"/>
       <w:r>
         <w:t xml:space="preserve"> no necesita conocer la clase concreta de los objetos con los que va a trabajar.</w:t>
-      </w:r>
-    </w:p>
-    <w:p>
-      <w:pPr>
-        <w:rPr>
-          <w:rFonts w:asciiTheme="majorHAnsi" w:eastAsiaTheme="majorEastAsia" w:hAnsiTheme="majorHAnsi" w:cstheme="majorBidi"/>
-          <w:color w:val="2E74B5" w:themeColor="accent1" w:themeShade="BF"/>
-          <w:sz w:val="26"/>
-          <w:szCs w:val="26"/>
-        </w:rPr>
-      </w:pPr>
-      <w:bookmarkStart w:id="4" w:name="_Toc24028669"/>
-      <w:r>
-        <w:br w:type="page"/>
       </w:r>
     </w:p>
     <w:p>
@@ -1733,8 +1215,8 @@
         <w:pStyle w:val="Ttulo2"/>
         <w:spacing w:after="240"/>
       </w:pPr>
-      <w:r>
-        <w:lastRenderedPageBreak/>
+      <w:bookmarkStart w:id="4" w:name="_Toc24028669"/>
+      <w:r>
         <w:t>Manual de uso</w:t>
       </w:r>
       <w:bookmarkEnd w:id="4"/>
@@ -1859,6 +1341,7 @@
         <w:t xml:space="preserve">, definiendo el método </w:t>
       </w:r>
       <w:proofErr w:type="spellStart"/>
+      <w:proofErr w:type="gramStart"/>
       <w:r>
         <w:rPr>
           <w:i/>
@@ -1872,7 +1355,15 @@
           <w:i/>
           <w:iCs/>
         </w:rPr>
-        <w:t>()</w:t>
+        <w:t>(</w:t>
+      </w:r>
+      <w:proofErr w:type="gramEnd"/>
+      <w:r>
+        <w:rPr>
+          <w:i/>
+          <w:iCs/>
+        </w:rPr>
+        <w:t>)</w:t>
       </w:r>
       <w:r>
         <w:t>.</w:t>
@@ -1917,22 +1408,31 @@
       <w:r>
         <w:t xml:space="preserve"> es necesario instanciar la subclase creada en el último paso y llamar al método </w:t>
       </w:r>
+      <w:proofErr w:type="gramStart"/>
       <w:r>
         <w:rPr>
           <w:i/>
           <w:iCs/>
         </w:rPr>
-        <w:t>run()</w:t>
-      </w:r>
-      <w:r>
-        <w:t xml:space="preserve"> proporcionado por la interfaz </w:t>
-      </w:r>
-      <w:proofErr w:type="spellStart"/>
+        <w:t>run(</w:t>
+      </w:r>
+      <w:proofErr w:type="gramEnd"/>
       <w:r>
         <w:rPr>
           <w:i/>
           <w:iCs/>
         </w:rPr>
+        <w:t>)</w:t>
+      </w:r>
+      <w:r>
+        <w:t xml:space="preserve"> proporcionado por la interfaz </w:t>
+      </w:r>
+      <w:proofErr w:type="spellStart"/>
+      <w:r>
+        <w:rPr>
+          <w:i/>
+          <w:iCs/>
+        </w:rPr>
         <w:t>Runnable</w:t>
       </w:r>
       <w:proofErr w:type="spellEnd"/>
@@ -1953,17 +1453,73 @@
           <w:i/>
           <w:iCs/>
         </w:rPr>
+        <w:t>Operation</w:t>
+      </w:r>
+      <w:r>
+        <w:rPr>
+          <w:i/>
+          <w:iCs/>
+        </w:rPr>
         <w:t>Observers</w:t>
       </w:r>
       <w:proofErr w:type="spellEnd"/>
       <w:r>
-        <w:t xml:space="preserve"> a las operaciones para consultar su progreso y comunicárselo al usuario, de este modo podrá saber si falta mucho para que la operación se complete</w:t>
+        <w:t xml:space="preserve"> a las operaciones para comunic</w:t>
+      </w:r>
+      <w:r>
+        <w:t xml:space="preserve">ar su estado </w:t>
+      </w:r>
+      <w:r>
+        <w:t>al usuario</w:t>
       </w:r>
       <w:r>
         <w:t>.</w:t>
       </w:r>
+      <w:r>
+        <w:t xml:space="preserve"> Esto se consigue llamando al método </w:t>
+      </w:r>
+      <w:proofErr w:type="spellStart"/>
+      <w:proofErr w:type="gramStart"/>
+      <w:r>
+        <w:rPr>
+          <w:i/>
+          <w:iCs/>
+        </w:rPr>
+        <w:t>notifyObservers</w:t>
+      </w:r>
+      <w:proofErr w:type="spellEnd"/>
+      <w:r>
+        <w:rPr>
+          <w:i/>
+          <w:iCs/>
+        </w:rPr>
+        <w:t>(</w:t>
+      </w:r>
+      <w:proofErr w:type="spellStart"/>
+      <w:proofErr w:type="gramEnd"/>
+      <w:r>
+        <w:rPr>
+          <w:i/>
+          <w:iCs/>
+        </w:rPr>
+        <w:t>String</w:t>
+      </w:r>
+      <w:proofErr w:type="spellEnd"/>
+      <w:r>
+        <w:rPr>
+          <w:i/>
+          <w:iCs/>
+        </w:rPr>
+        <w:t xml:space="preserve"> porcentaje)</w:t>
+      </w:r>
+      <w:r>
+        <w:rPr>
+          <w:i/>
+          <w:iCs/>
+        </w:rPr>
+        <w:t>.</w:t>
+      </w:r>
     </w:p>
-    <w:p/>
     <w:p>
       <w:pPr>
         <w:pStyle w:val="Ttulo1"/>
@@ -1987,18 +1543,15 @@
       <w:bookmarkEnd w:id="6"/>
     </w:p>
     <w:p>
-      <w:pPr>
-        <w:jc w:val="center"/>
-      </w:pPr>
       <w:r>
         <w:rPr>
           <w:noProof/>
         </w:rPr>
         <w:drawing>
-          <wp:inline distT="0" distB="0" distL="0" distR="0" wp14:anchorId="1C316C27" wp14:editId="5E3CC04D">
-            <wp:extent cx="5394960" cy="2316480"/>
-            <wp:effectExtent l="0" t="0" r="0" b="0"/>
-            <wp:docPr id="5" name="Imagen 5"/>
+          <wp:inline distT="0" distB="0" distL="0" distR="0" wp14:anchorId="195A34D0" wp14:editId="5AACC1AB">
+            <wp:extent cx="5400040" cy="2817495"/>
+            <wp:effectExtent l="0" t="0" r="0" b="1905"/>
+            <wp:docPr id="8" name="Imagen 8"/>
             <wp:cNvGraphicFramePr>
               <a:graphicFrameLocks xmlns:a="http://schemas.openxmlformats.org/drawingml/2006/main" noChangeAspect="1"/>
             </wp:cNvGraphicFramePr>
@@ -2006,10 +1559,8 @@
               <a:graphicData uri="http://schemas.openxmlformats.org/drawingml/2006/picture">
                 <pic:pic xmlns:pic="http://schemas.openxmlformats.org/drawingml/2006/picture">
                   <pic:nvPicPr>
-                    <pic:cNvPr id="0" name="Picture 1"/>
-                    <pic:cNvPicPr>
-                      <a:picLocks noChangeAspect="1" noChangeArrowheads="1"/>
-                    </pic:cNvPicPr>
+                    <pic:cNvPr id="8" name="GoF3_2.jpg"/>
+                    <pic:cNvPicPr/>
                   </pic:nvPicPr>
                   <pic:blipFill>
                     <a:blip r:embed="rId12">
@@ -2019,23 +1570,18 @@
                         </a:ext>
                       </a:extLst>
                     </a:blip>
-                    <a:srcRect/>
                     <a:stretch>
                       <a:fillRect/>
                     </a:stretch>
                   </pic:blipFill>
-                  <pic:spPr bwMode="auto">
+                  <pic:spPr>
                     <a:xfrm>
                       <a:off x="0" y="0"/>
-                      <a:ext cx="5394960" cy="2316480"/>
+                      <a:ext cx="5400040" cy="2817495"/>
                     </a:xfrm>
                     <a:prstGeom prst="rect">
                       <a:avLst/>
                     </a:prstGeom>
-                    <a:noFill/>
-                    <a:ln>
-                      <a:noFill/>
-                    </a:ln>
                   </pic:spPr>
                 </pic:pic>
               </a:graphicData>
@@ -2047,17 +1593,16 @@
     <w:p>
       <w:pPr>
         <w:pStyle w:val="Ttulo2"/>
+        <w:spacing w:after="240"/>
       </w:pPr>
       <w:bookmarkStart w:id="7" w:name="_Toc24028672"/>
       <w:r>
+        <w:lastRenderedPageBreak/>
         <w:t>Justificación patrones</w:t>
       </w:r>
       <w:bookmarkEnd w:id="7"/>
     </w:p>
     <w:p>
-      <w:pPr>
-        <w:spacing w:before="240"/>
-      </w:pPr>
       <w:r>
         <w:t xml:space="preserve">Utilizamos el patrón </w:t>
       </w:r>
@@ -3897,7 +3442,7 @@
 </file>
 
 <file path=customXml/itemProps2.xml><?xml version="1.0" encoding="utf-8"?>
-<ds:datastoreItem xmlns:ds="http://schemas.openxmlformats.org/officeDocument/2006/customXml" ds:itemID="{4024963A-CFAE-46F5-B8B8-723E3FDED3DE}">
+<ds:datastoreItem xmlns:ds="http://schemas.openxmlformats.org/officeDocument/2006/customXml" ds:itemID="{22358D28-3FE7-4C83-A85F-3BAB3C6E5B27}">
   <ds:schemaRefs>
     <ds:schemaRef ds:uri="http://schemas.openxmlformats.org/officeDocument/2006/bibliography"/>
   </ds:schemaRefs>

</xml_diff>